<commit_message>
Added text to gitPractice.docx file
</commit_message>
<xml_diff>
--- a/gitPractice.docx
+++ b/gitPractice.docx
@@ -4,7 +4,17 @@
   <w:body>
     <w:p>
       <w:r>
-        <w:t>This is git practice</w:t>
+        <w:t xml:space="preserve">This is git </w:t>
+      </w:r>
+      <w:proofErr w:type="gramStart"/>
+      <w:r>
+        <w:t>practice</w:t>
+      </w:r>
+      <w:proofErr w:type="gramEnd"/>
+    </w:p>
+    <w:p>
+      <w:r>
+        <w:t>This is after my first commit</w:t>
       </w:r>
     </w:p>
     <w:sectPr>

</xml_diff>